<commit_message>
FINAL REQUIREMENTS WITH NUMBERING
</commit_message>
<xml_diff>
--- a/Functional Requirements Final.docx
+++ b/Functional Requirements Final.docx
@@ -1,6 +1,6 @@
 
 <file path=word/document.xml><?xml version="1.0" encoding="utf-8"?>
-<w:document xmlns:wpc="http://schemas.microsoft.com/office/word/2010/wordprocessingCanvas" xmlns:cx="http://schemas.microsoft.com/office/drawing/2014/chartex" xmlns:cx1="http://schemas.microsoft.com/office/drawing/2015/9/8/chartex" xmlns:mc="http://schemas.openxmlformats.org/markup-compatibility/2006" xmlns:o="urn:schemas-microsoft-com:office:office" xmlns:r="http://schemas.openxmlformats.org/officeDocument/2006/relationships" xmlns:m="http://schemas.openxmlformats.org/officeDocument/2006/math" xmlns:v="urn:schemas-microsoft-com:vml" xmlns:wp14="http://schemas.microsoft.com/office/word/2010/wordprocessingDrawing" xmlns:wp="http://schemas.openxmlformats.org/drawingml/2006/wordprocessingDrawing" xmlns:w10="urn:schemas-microsoft-com:office:word" xmlns:w="http://schemas.openxmlformats.org/wordprocessingml/2006/main" xmlns:w14="http://schemas.microsoft.com/office/word/2010/wordml" xmlns:w15="http://schemas.microsoft.com/office/word/2012/wordml" xmlns:w16se="http://schemas.microsoft.com/office/word/2015/wordml/symex" xmlns:wpg="http://schemas.microsoft.com/office/word/2010/wordprocessingGroup" xmlns:wpi="http://schemas.microsoft.com/office/word/2010/wordprocessingInk" xmlns:wne="http://schemas.microsoft.com/office/word/2006/wordml" xmlns:wps="http://schemas.microsoft.com/office/word/2010/wordprocessingShape" mc:Ignorable="w14 w15 w16se wp14">
+<w:document xmlns:wpc="http://schemas.microsoft.com/office/word/2010/wordprocessingCanvas" xmlns:cx="http://schemas.microsoft.com/office/drawing/2014/chartex" xmlns:cx1="http://schemas.microsoft.com/office/drawing/2015/9/8/chartex" xmlns:cx2="http://schemas.microsoft.com/office/drawing/2015/10/21/chartex" xmlns:cx3="http://schemas.microsoft.com/office/drawing/2016/5/9/chartex" xmlns:cx4="http://schemas.microsoft.com/office/drawing/2016/5/10/chartex" xmlns:cx5="http://schemas.microsoft.com/office/drawing/2016/5/11/chartex" xmlns:cx6="http://schemas.microsoft.com/office/drawing/2016/5/12/chartex" xmlns:cx7="http://schemas.microsoft.com/office/drawing/2016/5/13/chartex" xmlns:cx8="http://schemas.microsoft.com/office/drawing/2016/5/14/chartex" xmlns:mc="http://schemas.openxmlformats.org/markup-compatibility/2006" xmlns:aink="http://schemas.microsoft.com/office/drawing/2016/ink" xmlns:am3d="http://schemas.microsoft.com/office/drawing/2017/model3d" xmlns:o="urn:schemas-microsoft-com:office:office" xmlns:r="http://schemas.openxmlformats.org/officeDocument/2006/relationships" xmlns:m="http://schemas.openxmlformats.org/officeDocument/2006/math" xmlns:v="urn:schemas-microsoft-com:vml" xmlns:wp14="http://schemas.microsoft.com/office/word/2010/wordprocessingDrawing" xmlns:wp="http://schemas.openxmlformats.org/drawingml/2006/wordprocessingDrawing" xmlns:w10="urn:schemas-microsoft-com:office:word" xmlns:w="http://schemas.openxmlformats.org/wordprocessingml/2006/main" xmlns:w14="http://schemas.microsoft.com/office/word/2010/wordml" xmlns:w15="http://schemas.microsoft.com/office/word/2012/wordml" xmlns:w16se="http://schemas.microsoft.com/office/word/2015/wordml/symex" xmlns:wpg="http://schemas.microsoft.com/office/word/2010/wordprocessingGroup" xmlns:wpi="http://schemas.microsoft.com/office/word/2010/wordprocessingInk" xmlns:wne="http://schemas.microsoft.com/office/word/2006/wordml" xmlns:wps="http://schemas.microsoft.com/office/word/2010/wordprocessingShape" mc:Ignorable="w14 w15 w16se wp14">
   <w:body>
     <w:tbl>
       <w:tblPr>
@@ -55,6 +55,9 @@
               </w:numPr>
             </w:pPr>
             <w:r>
+              <w:t>FR1 -</w:t>
+            </w:r>
+            <w:r>
               <w:t>The tests will collect a score</w:t>
             </w:r>
             <w:r>
@@ -76,6 +79,9 @@
               </w:numPr>
             </w:pPr>
             <w:r>
+              <w:t xml:space="preserve">FR2 - </w:t>
+            </w:r>
+            <w:r>
               <w:t>The score should be affected by the time limit</w:t>
             </w:r>
             <w:r>
@@ -100,6 +106,9 @@
               </w:numPr>
             </w:pPr>
             <w:r>
+              <w:t>FR3 -</w:t>
+            </w:r>
+            <w:r>
               <w:t>All</w:t>
             </w:r>
             <w:r>
@@ -132,6 +141,9 @@
                 <w:numId w:val="3"/>
               </w:numPr>
             </w:pPr>
+            <w:r>
+              <w:t xml:space="preserve">FR4 - </w:t>
+            </w:r>
             <w:r>
               <w:t>Instructions from the SDSA manual must be shown beforehand</w:t>
             </w:r>
@@ -158,6 +170,9 @@
               </w:numPr>
             </w:pPr>
             <w:r>
+              <w:t xml:space="preserve">NFR1 - </w:t>
+            </w:r>
+            <w:r>
               <w:t>The score will be altered by time taken, wrong answers and will make use of the algorithm provided</w:t>
             </w:r>
             <w:r>
@@ -176,6 +191,9 @@
               </w:numPr>
             </w:pPr>
             <w:r>
+              <w:t xml:space="preserve">NFR2 - </w:t>
+            </w:r>
+            <w:r>
               <w:t>The time limit will not shut down the games however will affect score if exceeded – should not affect gameplay</w:t>
             </w:r>
           </w:p>
@@ -187,6 +205,9 @@
                 <w:numId w:val="3"/>
               </w:numPr>
             </w:pPr>
+            <w:r>
+              <w:t xml:space="preserve">NFR3 - </w:t>
+            </w:r>
             <w:r>
               <w:t>Game i</w:t>
             </w:r>
@@ -258,6 +279,9 @@
               </w:numPr>
             </w:pPr>
             <w:r>
+              <w:t xml:space="preserve">FR5 - </w:t>
+            </w:r>
+            <w:r>
               <w:t xml:space="preserve">A grid of dot clusters will be displayed </w:t>
             </w:r>
           </w:p>
@@ -270,6 +294,9 @@
               </w:numPr>
             </w:pPr>
             <w:r>
+              <w:t xml:space="preserve">FR6 - </w:t>
+            </w:r>
+            <w:r>
               <w:t xml:space="preserve">Dot clusters should be able to be </w:t>
             </w:r>
             <w:r>
@@ -285,6 +312,9 @@
               </w:numPr>
             </w:pPr>
             <w:r>
+              <w:t xml:space="preserve">FR7 - </w:t>
+            </w:r>
+            <w:r>
               <w:t>The user should be able to navigate between quadrants using buttons</w:t>
             </w:r>
             <w:r>
@@ -300,6 +330,9 @@
               </w:numPr>
             </w:pPr>
             <w:r>
+              <w:t xml:space="preserve">FR8 - </w:t>
+            </w:r>
+            <w:r>
               <w:t>The game will be time</w:t>
             </w:r>
             <w:r>
@@ -323,6 +356,9 @@
                 <w:numId w:val="3"/>
               </w:numPr>
             </w:pPr>
+            <w:r>
+              <w:t xml:space="preserve">FR9 - </w:t>
+            </w:r>
             <w:r>
               <w:t>The game will be scored via time taken, number of errors in dots missed and the number of false positives of groups cancelled in error</w:t>
             </w:r>
@@ -346,6 +382,9 @@
               </w:numPr>
             </w:pPr>
             <w:r>
+              <w:t xml:space="preserve">NFR4 - </w:t>
+            </w:r>
+            <w:r>
               <w:t xml:space="preserve">Clusters are randomised with 3-5 </w:t>
             </w:r>
             <w:r>
@@ -361,6 +400,9 @@
               </w:numPr>
             </w:pPr>
             <w:r>
+              <w:t xml:space="preserve">NFR5 - </w:t>
+            </w:r>
+            <w:r>
               <w:t>The game screen</w:t>
             </w:r>
             <w:r>
@@ -384,6 +426,9 @@
                 <w:numId w:val="3"/>
               </w:numPr>
             </w:pPr>
+            <w:r>
+              <w:t xml:space="preserve">NFR6 - </w:t>
+            </w:r>
             <w:r>
               <w:t>When clicked on, dot clusters must be highlighted</w:t>
             </w:r>
@@ -455,6 +500,9 @@
               </w:numPr>
             </w:pPr>
             <w:r>
+              <w:t xml:space="preserve">FR10 - </w:t>
+            </w:r>
+            <w:r>
               <w:t>A selection of different road situations are displayed on screen</w:t>
             </w:r>
           </w:p>
@@ -467,6 +515,9 @@
               </w:numPr>
             </w:pPr>
             <w:r>
+              <w:t xml:space="preserve">FR11 - </w:t>
+            </w:r>
+            <w:r>
               <w:t>Users will be able to pair sign with situation</w:t>
             </w:r>
           </w:p>
@@ -479,6 +530,9 @@
               </w:numPr>
             </w:pPr>
             <w:r>
+              <w:t xml:space="preserve">FR12 - </w:t>
+            </w:r>
+            <w:r>
               <w:t>There are more signs than situations available for user choice</w:t>
             </w:r>
           </w:p>
@@ -491,6 +545,9 @@
               </w:numPr>
             </w:pPr>
             <w:r>
+              <w:t xml:space="preserve">FR13 - </w:t>
+            </w:r>
+            <w:r>
               <w:t>The user will drag and drop the sign onto the situation image</w:t>
             </w:r>
             <w:r>
@@ -506,6 +563,9 @@
               </w:numPr>
             </w:pPr>
             <w:r>
+              <w:t xml:space="preserve">FR14 - </w:t>
+            </w:r>
+            <w:r>
               <w:t xml:space="preserve">The game will be </w:t>
             </w:r>
             <w:r>
@@ -523,6 +583,9 @@
                 <w:numId w:val="3"/>
               </w:numPr>
             </w:pPr>
+            <w:r>
+              <w:t xml:space="preserve">FR15 - </w:t>
+            </w:r>
             <w:r>
               <w:t>It will be scored with one point for each matched with a max of 12 points</w:t>
             </w:r>
@@ -546,6 +609,9 @@
               </w:numPr>
             </w:pPr>
             <w:r>
+              <w:t xml:space="preserve">NFR7 - </w:t>
+            </w:r>
+            <w:r>
               <w:t>Road signs will be shown like figure 1 or figure 2</w:t>
             </w:r>
           </w:p>
@@ -557,6 +623,9 @@
                 <w:numId w:val="3"/>
               </w:numPr>
             </w:pPr>
+            <w:r>
+              <w:t xml:space="preserve">NFR8 - </w:t>
+            </w:r>
             <w:r>
               <w:t>User can review their answers before submitting</w:t>
             </w:r>
@@ -666,6 +735,9 @@
               </w:numPr>
             </w:pPr>
             <w:r>
+              <w:t>FR16 -</w:t>
+            </w:r>
+            <w:r>
               <w:t>The user should be able to assign a card to a space on the grid</w:t>
             </w:r>
           </w:p>
@@ -678,23 +750,26 @@
               </w:numPr>
             </w:pPr>
             <w:r>
+              <w:t xml:space="preserve">FR17 - </w:t>
+            </w:r>
+            <w:r>
               <w:t>The user will drag and drop the scenario picture into the grid spaces</w:t>
             </w:r>
             <w:r>
-              <w:t xml:space="preserve"> </w:t>
-            </w:r>
-            <w:r>
-              <w:t>using a continuous click/press whilst moving</w:t>
-            </w:r>
-          </w:p>
-          <w:p>
-            <w:pPr>
-              <w:pStyle w:val="ListParagraph"/>
-              <w:numPr>
-                <w:ilvl w:val="0"/>
-                <w:numId w:val="3"/>
-              </w:numPr>
-            </w:pPr>
+              <w:t xml:space="preserve"> using a continuous click/press whilst moving</w:t>
+            </w:r>
+          </w:p>
+          <w:p>
+            <w:pPr>
+              <w:pStyle w:val="ListParagraph"/>
+              <w:numPr>
+                <w:ilvl w:val="0"/>
+                <w:numId w:val="3"/>
+              </w:numPr>
+            </w:pPr>
+            <w:r>
+              <w:t xml:space="preserve">FR18 - </w:t>
+            </w:r>
             <w:r>
               <w:t>This will continue until all spaces on the grid are filled</w:t>
             </w:r>
@@ -708,6 +783,9 @@
               </w:numPr>
             </w:pPr>
             <w:r>
+              <w:t xml:space="preserve">FR19 - </w:t>
+            </w:r>
+            <w:r>
               <w:t>Each game will be limited to 5 minutes</w:t>
             </w:r>
           </w:p>
@@ -720,6 +798,9 @@
               </w:numPr>
             </w:pPr>
             <w:r>
+              <w:t xml:space="preserve">FR20 - </w:t>
+            </w:r>
+            <w:r>
               <w:t>Square Matrices Directions are scored 1 point for each correctly positions car and lorry, with a max of 32</w:t>
             </w:r>
           </w:p>
@@ -731,6 +812,9 @@
                 <w:numId w:val="3"/>
               </w:numPr>
             </w:pPr>
+            <w:r>
+              <w:t xml:space="preserve">FR21 - </w:t>
+            </w:r>
             <w:r>
               <w:t>Compass game is scored for each vehicle correctly placed with a max of 32</w:t>
             </w:r>
@@ -754,6 +838,9 @@
               </w:numPr>
             </w:pPr>
             <w:r>
+              <w:t xml:space="preserve">NFR9 - </w:t>
+            </w:r>
+            <w:r>
               <w:t>The grid is displayed in a 4x4 grid as per figure 3, with surrounding arrows and compass directions</w:t>
             </w:r>
           </w:p>
@@ -765,6 +852,9 @@
                 <w:numId w:val="3"/>
               </w:numPr>
             </w:pPr>
+            <w:r>
+              <w:t xml:space="preserve">NFR10 - </w:t>
+            </w:r>
             <w:r>
               <w:t>The cards will be randomised and will also feature a “no fit” area</w:t>
             </w:r>
@@ -826,6 +916,9 @@
               </w:numPr>
             </w:pPr>
             <w:r>
+              <w:t xml:space="preserve">FR22 - </w:t>
+            </w:r>
+            <w:r>
               <w:t xml:space="preserve">A board of circles is displayed with numbers from 1-25 </w:t>
             </w:r>
           </w:p>
@@ -838,6 +931,9 @@
               </w:numPr>
             </w:pPr>
             <w:r>
+              <w:t xml:space="preserve">FR23 - </w:t>
+            </w:r>
+            <w:r>
               <w:t xml:space="preserve">The user must draw a line between the circles connecting in ascending order </w:t>
             </w:r>
           </w:p>
@@ -850,6 +946,9 @@
               </w:numPr>
             </w:pPr>
             <w:r>
+              <w:t xml:space="preserve">FR24 - </w:t>
+            </w:r>
+            <w:r>
               <w:t>The line must be continuous with the user clicking/pressing to draw</w:t>
             </w:r>
           </w:p>
@@ -861,6 +960,9 @@
                 <w:numId w:val="3"/>
               </w:numPr>
             </w:pPr>
+            <w:r>
+              <w:t xml:space="preserve">FR25 - </w:t>
+            </w:r>
             <w:r>
               <w:t>The test will be timed with no limit</w:t>
             </w:r>
@@ -884,6 +986,9 @@
               </w:numPr>
             </w:pPr>
             <w:r>
+              <w:t xml:space="preserve">NFR11 - </w:t>
+            </w:r>
+            <w:r>
               <w:t>Numbers in circles are randomised</w:t>
             </w:r>
           </w:p>
@@ -896,10 +1001,11 @@
               </w:numPr>
             </w:pPr>
             <w:r>
+              <w:t xml:space="preserve">NFR12 - </w:t>
+            </w:r>
+            <w:r>
               <w:t>Circles must have sufficient spacing to draw lines between - figure 4</w:t>
             </w:r>
-            <w:bookmarkStart w:id="0" w:name="_GoBack"/>
-            <w:bookmarkEnd w:id="0"/>
           </w:p>
         </w:tc>
       </w:tr>
@@ -958,6 +1064,9 @@
               </w:numPr>
             </w:pPr>
             <w:r>
+              <w:t xml:space="preserve">FR26 - </w:t>
+            </w:r>
+            <w:r>
               <w:t>After each game, user should be able to submit answers</w:t>
             </w:r>
           </w:p>
@@ -970,6 +1079,9 @@
               </w:numPr>
             </w:pPr>
             <w:r>
+              <w:t xml:space="preserve">FR27 - </w:t>
+            </w:r>
+            <w:r>
               <w:t>Each game will be time</w:t>
             </w:r>
             <w:r>
@@ -1000,6 +1112,9 @@
               </w:numPr>
             </w:pPr>
             <w:r>
+              <w:t xml:space="preserve">FR28 - </w:t>
+            </w:r>
+            <w:r>
               <w:t xml:space="preserve">Feedback should be provided </w:t>
             </w:r>
           </w:p>
@@ -1012,6 +1127,10 @@
               </w:numPr>
             </w:pPr>
             <w:r>
+              <w:lastRenderedPageBreak/>
+              <w:t xml:space="preserve">FR29 - </w:t>
+            </w:r>
+            <w:r>
               <w:t>Images used will be royalty free</w:t>
             </w:r>
           </w:p>
@@ -1023,6 +1142,9 @@
                 <w:numId w:val="3"/>
               </w:numPr>
             </w:pPr>
+            <w:r>
+              <w:t xml:space="preserve">FR30 - </w:t>
+            </w:r>
             <w:r>
               <w:t>Score should be saved to a database along with patient details</w:t>
             </w:r>
@@ -1034,6 +1156,7 @@
           </w:tcPr>
           <w:p>
             <w:r>
+              <w:lastRenderedPageBreak/>
               <w:t>Non-Functional</w:t>
             </w:r>
           </w:p>
@@ -1046,6 +1169,9 @@
               </w:numPr>
             </w:pPr>
             <w:r>
+              <w:t xml:space="preserve">NFR13 - </w:t>
+            </w:r>
+            <w:r>
               <w:t>Answers should be stored individually based on the game</w:t>
             </w:r>
           </w:p>
@@ -1058,6 +1184,9 @@
               </w:numPr>
             </w:pPr>
             <w:r>
+              <w:t xml:space="preserve">NFR14 - </w:t>
+            </w:r>
+            <w:r>
               <w:t>Time limits will be set as per the SDSA manual</w:t>
             </w:r>
           </w:p>
@@ -1070,6 +1199,9 @@
               </w:numPr>
             </w:pPr>
             <w:r>
+              <w:t xml:space="preserve">NFR15 - </w:t>
+            </w:r>
+            <w:r>
               <w:t>The feedback will only be presented after the test has concluded</w:t>
             </w:r>
           </w:p>
@@ -1081,6 +1213,9 @@
                 <w:numId w:val="3"/>
               </w:numPr>
             </w:pPr>
+            <w:r>
+              <w:t xml:space="preserve">NFR16 - </w:t>
+            </w:r>
             <w:r>
               <w:t>Images should conform to the GNU General Public License (GPL)</w:t>
             </w:r>
@@ -1142,11 +1277,10 @@
               </w:numPr>
             </w:pPr>
             <w:r>
-              <w:t xml:space="preserve">The clinician should have a screen where patient data and country </w:t>
-            </w:r>
-            <w:r>
-              <w:lastRenderedPageBreak/>
-              <w:t xml:space="preserve">preference is added before test commences </w:t>
+              <w:t xml:space="preserve">FR31 - </w:t>
+            </w:r>
+            <w:r>
+              <w:t xml:space="preserve">The clinician should have a screen where patient data and country preference is added before test commences </w:t>
             </w:r>
           </w:p>
         </w:tc>
@@ -1156,7 +1290,6 @@
           </w:tcPr>
           <w:p>
             <w:r>
-              <w:lastRenderedPageBreak/>
               <w:t>Non-Functional</w:t>
             </w:r>
           </w:p>
@@ -1168,6 +1301,11 @@
                 <w:numId w:val="3"/>
               </w:numPr>
             </w:pPr>
+            <w:r>
+              <w:t xml:space="preserve">NFR17 - </w:t>
+            </w:r>
+            <w:bookmarkStart w:id="0" w:name="_GoBack"/>
+            <w:bookmarkEnd w:id="0"/>
             <w:r>
               <w:t>A screen will show when the device is in test mode</w:t>
             </w:r>
@@ -1244,14 +1382,27 @@
       <w:r>
         <w:t xml:space="preserve">Figure </w:t>
       </w:r>
-      <w:fldSimple w:instr=" SEQ Figure \* ARABIC ">
-        <w:r>
-          <w:rPr>
-            <w:noProof/>
-          </w:rPr>
-          <w:t>1</w:t>
-        </w:r>
-      </w:fldSimple>
+      <w:r>
+        <w:fldChar w:fldCharType="begin"/>
+      </w:r>
+      <w:r>
+        <w:instrText xml:space="preserve"> SEQ Figure \* ARABIC </w:instrText>
+      </w:r>
+      <w:r>
+        <w:fldChar w:fldCharType="separate"/>
+      </w:r>
+      <w:r>
+        <w:rPr>
+          <w:noProof/>
+        </w:rPr>
+        <w:t>1</w:t>
+      </w:r>
+      <w:r>
+        <w:rPr>
+          <w:noProof/>
+        </w:rPr>
+        <w:fldChar w:fldCharType="end"/>
+      </w:r>
     </w:p>
     <w:p>
       <w:pPr>
@@ -1319,14 +1470,27 @@
       <w:r>
         <w:t xml:space="preserve">Figure </w:t>
       </w:r>
-      <w:fldSimple w:instr=" SEQ Figure \* ARABIC ">
-        <w:r>
-          <w:rPr>
-            <w:noProof/>
-          </w:rPr>
-          <w:t>2</w:t>
-        </w:r>
-      </w:fldSimple>
+      <w:r>
+        <w:fldChar w:fldCharType="begin"/>
+      </w:r>
+      <w:r>
+        <w:instrText xml:space="preserve"> SEQ Figure \* ARABIC </w:instrText>
+      </w:r>
+      <w:r>
+        <w:fldChar w:fldCharType="separate"/>
+      </w:r>
+      <w:r>
+        <w:rPr>
+          <w:noProof/>
+        </w:rPr>
+        <w:t>2</w:t>
+      </w:r>
+      <w:r>
+        <w:rPr>
+          <w:noProof/>
+        </w:rPr>
+        <w:fldChar w:fldCharType="end"/>
+      </w:r>
     </w:p>
     <w:p>
       <w:pPr>
@@ -1389,14 +1553,27 @@
       <w:r>
         <w:t xml:space="preserve">Figure </w:t>
       </w:r>
-      <w:fldSimple w:instr=" SEQ Figure \* ARABIC ">
-        <w:r>
-          <w:rPr>
-            <w:noProof/>
-          </w:rPr>
-          <w:t>3</w:t>
-        </w:r>
-      </w:fldSimple>
+      <w:r>
+        <w:fldChar w:fldCharType="begin"/>
+      </w:r>
+      <w:r>
+        <w:instrText xml:space="preserve"> SEQ Figure \* ARABIC </w:instrText>
+      </w:r>
+      <w:r>
+        <w:fldChar w:fldCharType="separate"/>
+      </w:r>
+      <w:r>
+        <w:rPr>
+          <w:noProof/>
+        </w:rPr>
+        <w:t>3</w:t>
+      </w:r>
+      <w:r>
+        <w:rPr>
+          <w:noProof/>
+        </w:rPr>
+        <w:fldChar w:fldCharType="end"/>
+      </w:r>
     </w:p>
     <w:p/>
     <w:p>
@@ -1467,14 +1644,27 @@
       <w:r>
         <w:t xml:space="preserve">Figure </w:t>
       </w:r>
-      <w:fldSimple w:instr=" SEQ Figure \* ARABIC ">
-        <w:r>
-          <w:rPr>
-            <w:noProof/>
-          </w:rPr>
-          <w:t>4</w:t>
-        </w:r>
-      </w:fldSimple>
+      <w:r>
+        <w:fldChar w:fldCharType="begin"/>
+      </w:r>
+      <w:r>
+        <w:instrText xml:space="preserve"> SEQ Figure \* ARABIC </w:instrText>
+      </w:r>
+      <w:r>
+        <w:fldChar w:fldCharType="separate"/>
+      </w:r>
+      <w:r>
+        <w:rPr>
+          <w:noProof/>
+        </w:rPr>
+        <w:t>4</w:t>
+      </w:r>
+      <w:r>
+        <w:rPr>
+          <w:noProof/>
+        </w:rPr>
+        <w:fldChar w:fldCharType="end"/>
+      </w:r>
     </w:p>
     <w:p/>
     <w:p>
@@ -1531,14 +1721,27 @@
       <w:r>
         <w:t xml:space="preserve">Figure </w:t>
       </w:r>
-      <w:fldSimple w:instr=" SEQ Figure \* ARABIC ">
-        <w:r>
-          <w:rPr>
-            <w:noProof/>
-          </w:rPr>
-          <w:t>5</w:t>
-        </w:r>
-      </w:fldSimple>
+      <w:r>
+        <w:fldChar w:fldCharType="begin"/>
+      </w:r>
+      <w:r>
+        <w:instrText xml:space="preserve"> SEQ Figure \* ARABIC </w:instrText>
+      </w:r>
+      <w:r>
+        <w:fldChar w:fldCharType="separate"/>
+      </w:r>
+      <w:r>
+        <w:rPr>
+          <w:noProof/>
+        </w:rPr>
+        <w:t>5</w:t>
+      </w:r>
+      <w:r>
+        <w:rPr>
+          <w:noProof/>
+        </w:rPr>
+        <w:fldChar w:fldCharType="end"/>
+      </w:r>
     </w:p>
     <w:sectPr>
       <w:pgSz w:w="11906" w:h="16838"/>
@@ -1551,7 +1754,7 @@
 </file>
 
 <file path=word/endnotes.xml><?xml version="1.0" encoding="utf-8"?>
-<w:endnotes xmlns:wpc="http://schemas.microsoft.com/office/word/2010/wordprocessingCanvas" xmlns:cx="http://schemas.microsoft.com/office/drawing/2014/chartex" xmlns:cx1="http://schemas.microsoft.com/office/drawing/2015/9/8/chartex" xmlns:mc="http://schemas.openxmlformats.org/markup-compatibility/2006" xmlns:o="urn:schemas-microsoft-com:office:office" xmlns:r="http://schemas.openxmlformats.org/officeDocument/2006/relationships" xmlns:m="http://schemas.openxmlformats.org/officeDocument/2006/math" xmlns:v="urn:schemas-microsoft-com:vml" xmlns:wp14="http://schemas.microsoft.com/office/word/2010/wordprocessingDrawing" xmlns:wp="http://schemas.openxmlformats.org/drawingml/2006/wordprocessingDrawing" xmlns:w10="urn:schemas-microsoft-com:office:word" xmlns:w="http://schemas.openxmlformats.org/wordprocessingml/2006/main" xmlns:w14="http://schemas.microsoft.com/office/word/2010/wordml" xmlns:w15="http://schemas.microsoft.com/office/word/2012/wordml" xmlns:w16se="http://schemas.microsoft.com/office/word/2015/wordml/symex" xmlns:wpg="http://schemas.microsoft.com/office/word/2010/wordprocessingGroup" xmlns:wpi="http://schemas.microsoft.com/office/word/2010/wordprocessingInk" xmlns:wne="http://schemas.microsoft.com/office/word/2006/wordml" xmlns:wps="http://schemas.microsoft.com/office/word/2010/wordprocessingShape" mc:Ignorable="w14 w15 w16se wp14">
+<w:endnotes xmlns:wpc="http://schemas.microsoft.com/office/word/2010/wordprocessingCanvas" xmlns:cx="http://schemas.microsoft.com/office/drawing/2014/chartex" xmlns:cx1="http://schemas.microsoft.com/office/drawing/2015/9/8/chartex" xmlns:cx2="http://schemas.microsoft.com/office/drawing/2015/10/21/chartex" xmlns:cx3="http://schemas.microsoft.com/office/drawing/2016/5/9/chartex" xmlns:cx4="http://schemas.microsoft.com/office/drawing/2016/5/10/chartex" xmlns:cx5="http://schemas.microsoft.com/office/drawing/2016/5/11/chartex" xmlns:cx6="http://schemas.microsoft.com/office/drawing/2016/5/12/chartex" xmlns:cx7="http://schemas.microsoft.com/office/drawing/2016/5/13/chartex" xmlns:cx8="http://schemas.microsoft.com/office/drawing/2016/5/14/chartex" xmlns:mc="http://schemas.openxmlformats.org/markup-compatibility/2006" xmlns:aink="http://schemas.microsoft.com/office/drawing/2016/ink" xmlns:am3d="http://schemas.microsoft.com/office/drawing/2017/model3d" xmlns:o="urn:schemas-microsoft-com:office:office" xmlns:r="http://schemas.openxmlformats.org/officeDocument/2006/relationships" xmlns:m="http://schemas.openxmlformats.org/officeDocument/2006/math" xmlns:v="urn:schemas-microsoft-com:vml" xmlns:wp14="http://schemas.microsoft.com/office/word/2010/wordprocessingDrawing" xmlns:wp="http://schemas.openxmlformats.org/drawingml/2006/wordprocessingDrawing" xmlns:w10="urn:schemas-microsoft-com:office:word" xmlns:w="http://schemas.openxmlformats.org/wordprocessingml/2006/main" xmlns:w14="http://schemas.microsoft.com/office/word/2010/wordml" xmlns:w15="http://schemas.microsoft.com/office/word/2012/wordml" xmlns:w16se="http://schemas.microsoft.com/office/word/2015/wordml/symex" xmlns:wpg="http://schemas.microsoft.com/office/word/2010/wordprocessingGroup" xmlns:wpi="http://schemas.microsoft.com/office/word/2010/wordprocessingInk" xmlns:wne="http://schemas.microsoft.com/office/word/2006/wordml" xmlns:wps="http://schemas.microsoft.com/office/word/2010/wordprocessingShape" mc:Ignorable="w14 w15 w16se wp14">
   <w:endnote w:type="separator" w:id="-1">
     <w:p>
       <w:pPr>
@@ -1576,7 +1779,7 @@
 </file>
 
 <file path=word/footnotes.xml><?xml version="1.0" encoding="utf-8"?>
-<w:footnotes xmlns:wpc="http://schemas.microsoft.com/office/word/2010/wordprocessingCanvas" xmlns:cx="http://schemas.microsoft.com/office/drawing/2014/chartex" xmlns:cx1="http://schemas.microsoft.com/office/drawing/2015/9/8/chartex" xmlns:mc="http://schemas.openxmlformats.org/markup-compatibility/2006" xmlns:o="urn:schemas-microsoft-com:office:office" xmlns:r="http://schemas.openxmlformats.org/officeDocument/2006/relationships" xmlns:m="http://schemas.openxmlformats.org/officeDocument/2006/math" xmlns:v="urn:schemas-microsoft-com:vml" xmlns:wp14="http://schemas.microsoft.com/office/word/2010/wordprocessingDrawing" xmlns:wp="http://schemas.openxmlformats.org/drawingml/2006/wordprocessingDrawing" xmlns:w10="urn:schemas-microsoft-com:office:word" xmlns:w="http://schemas.openxmlformats.org/wordprocessingml/2006/main" xmlns:w14="http://schemas.microsoft.com/office/word/2010/wordml" xmlns:w15="http://schemas.microsoft.com/office/word/2012/wordml" xmlns:w16se="http://schemas.microsoft.com/office/word/2015/wordml/symex" xmlns:wpg="http://schemas.microsoft.com/office/word/2010/wordprocessingGroup" xmlns:wpi="http://schemas.microsoft.com/office/word/2010/wordprocessingInk" xmlns:wne="http://schemas.microsoft.com/office/word/2006/wordml" xmlns:wps="http://schemas.microsoft.com/office/word/2010/wordprocessingShape" mc:Ignorable="w14 w15 w16se wp14">
+<w:footnotes xmlns:wpc="http://schemas.microsoft.com/office/word/2010/wordprocessingCanvas" xmlns:cx="http://schemas.microsoft.com/office/drawing/2014/chartex" xmlns:cx1="http://schemas.microsoft.com/office/drawing/2015/9/8/chartex" xmlns:cx2="http://schemas.microsoft.com/office/drawing/2015/10/21/chartex" xmlns:cx3="http://schemas.microsoft.com/office/drawing/2016/5/9/chartex" xmlns:cx4="http://schemas.microsoft.com/office/drawing/2016/5/10/chartex" xmlns:cx5="http://schemas.microsoft.com/office/drawing/2016/5/11/chartex" xmlns:cx6="http://schemas.microsoft.com/office/drawing/2016/5/12/chartex" xmlns:cx7="http://schemas.microsoft.com/office/drawing/2016/5/13/chartex" xmlns:cx8="http://schemas.microsoft.com/office/drawing/2016/5/14/chartex" xmlns:mc="http://schemas.openxmlformats.org/markup-compatibility/2006" xmlns:aink="http://schemas.microsoft.com/office/drawing/2016/ink" xmlns:am3d="http://schemas.microsoft.com/office/drawing/2017/model3d" xmlns:o="urn:schemas-microsoft-com:office:office" xmlns:r="http://schemas.openxmlformats.org/officeDocument/2006/relationships" xmlns:m="http://schemas.openxmlformats.org/officeDocument/2006/math" xmlns:v="urn:schemas-microsoft-com:vml" xmlns:wp14="http://schemas.microsoft.com/office/word/2010/wordprocessingDrawing" xmlns:wp="http://schemas.openxmlformats.org/drawingml/2006/wordprocessingDrawing" xmlns:w10="urn:schemas-microsoft-com:office:word" xmlns:w="http://schemas.openxmlformats.org/wordprocessingml/2006/main" xmlns:w14="http://schemas.microsoft.com/office/word/2010/wordml" xmlns:w15="http://schemas.microsoft.com/office/word/2012/wordml" xmlns:w16se="http://schemas.microsoft.com/office/word/2015/wordml/symex" xmlns:wpg="http://schemas.microsoft.com/office/word/2010/wordprocessingGroup" xmlns:wpi="http://schemas.microsoft.com/office/word/2010/wordprocessingInk" xmlns:wne="http://schemas.microsoft.com/office/word/2006/wordml" xmlns:wps="http://schemas.microsoft.com/office/word/2010/wordprocessingShape" mc:Ignorable="w14 w15 w16se wp14">
   <w:footnote w:type="separator" w:id="-1">
     <w:p>
       <w:pPr>
@@ -1601,7 +1804,7 @@
 </file>
 
 <file path=word/numbering.xml><?xml version="1.0" encoding="utf-8"?>
-<w:numbering xmlns:wpc="http://schemas.microsoft.com/office/word/2010/wordprocessingCanvas" xmlns:cx="http://schemas.microsoft.com/office/drawing/2014/chartex" xmlns:cx1="http://schemas.microsoft.com/office/drawing/2015/9/8/chartex" xmlns:mc="http://schemas.openxmlformats.org/markup-compatibility/2006" xmlns:o="urn:schemas-microsoft-com:office:office" xmlns:r="http://schemas.openxmlformats.org/officeDocument/2006/relationships" xmlns:m="http://schemas.openxmlformats.org/officeDocument/2006/math" xmlns:v="urn:schemas-microsoft-com:vml" xmlns:wp14="http://schemas.microsoft.com/office/word/2010/wordprocessingDrawing" xmlns:wp="http://schemas.openxmlformats.org/drawingml/2006/wordprocessingDrawing" xmlns:w10="urn:schemas-microsoft-com:office:word" xmlns:w="http://schemas.openxmlformats.org/wordprocessingml/2006/main" xmlns:w14="http://schemas.microsoft.com/office/word/2010/wordml" xmlns:w15="http://schemas.microsoft.com/office/word/2012/wordml" xmlns:w16se="http://schemas.microsoft.com/office/word/2015/wordml/symex" xmlns:wpg="http://schemas.microsoft.com/office/word/2010/wordprocessingGroup" xmlns:wpi="http://schemas.microsoft.com/office/word/2010/wordprocessingInk" xmlns:wne="http://schemas.microsoft.com/office/word/2006/wordml" xmlns:wps="http://schemas.microsoft.com/office/word/2010/wordprocessingShape" mc:Ignorable="w14 w15 w16se wp14">
+<w:numbering xmlns:wpc="http://schemas.microsoft.com/office/word/2010/wordprocessingCanvas" xmlns:cx="http://schemas.microsoft.com/office/drawing/2014/chartex" xmlns:cx1="http://schemas.microsoft.com/office/drawing/2015/9/8/chartex" xmlns:cx2="http://schemas.microsoft.com/office/drawing/2015/10/21/chartex" xmlns:cx3="http://schemas.microsoft.com/office/drawing/2016/5/9/chartex" xmlns:cx4="http://schemas.microsoft.com/office/drawing/2016/5/10/chartex" xmlns:cx5="http://schemas.microsoft.com/office/drawing/2016/5/11/chartex" xmlns:cx6="http://schemas.microsoft.com/office/drawing/2016/5/12/chartex" xmlns:cx7="http://schemas.microsoft.com/office/drawing/2016/5/13/chartex" xmlns:cx8="http://schemas.microsoft.com/office/drawing/2016/5/14/chartex" xmlns:mc="http://schemas.openxmlformats.org/markup-compatibility/2006" xmlns:aink="http://schemas.microsoft.com/office/drawing/2016/ink" xmlns:am3d="http://schemas.microsoft.com/office/drawing/2017/model3d" xmlns:o="urn:schemas-microsoft-com:office:office" xmlns:r="http://schemas.openxmlformats.org/officeDocument/2006/relationships" xmlns:m="http://schemas.openxmlformats.org/officeDocument/2006/math" xmlns:v="urn:schemas-microsoft-com:vml" xmlns:wp14="http://schemas.microsoft.com/office/word/2010/wordprocessingDrawing" xmlns:wp="http://schemas.openxmlformats.org/drawingml/2006/wordprocessingDrawing" xmlns:w10="urn:schemas-microsoft-com:office:word" xmlns:w="http://schemas.openxmlformats.org/wordprocessingml/2006/main" xmlns:w14="http://schemas.microsoft.com/office/word/2010/wordml" xmlns:w15="http://schemas.microsoft.com/office/word/2012/wordml" xmlns:w16se="http://schemas.microsoft.com/office/word/2015/wordml/symex" xmlns:wpg="http://schemas.microsoft.com/office/word/2010/wordprocessingGroup" xmlns:wpi="http://schemas.microsoft.com/office/word/2010/wordprocessingInk" xmlns:wne="http://schemas.microsoft.com/office/word/2006/wordml" xmlns:wps="http://schemas.microsoft.com/office/word/2010/wordprocessingShape" mc:Ignorable="w14 w15 w16se wp14">
   <w:abstractNum w:abstractNumId="0" w15:restartNumberingAfterBreak="0">
     <w:nsid w:val="202C7C54"/>
     <w:multiLevelType w:val="hybridMultilevel"/>
@@ -1970,7 +2173,7 @@
       </w:pPr>
     </w:pPrDefault>
   </w:docDefaults>
-  <w:latentStyles w:defLockedState="0" w:defUIPriority="99" w:defSemiHidden="0" w:defUnhideWhenUsed="0" w:defQFormat="0" w:count="371">
+  <w:latentStyles w:defLockedState="0" w:defUIPriority="99" w:defSemiHidden="0" w:defUnhideWhenUsed="0" w:defQFormat="0" w:count="375">
     <w:lsdException w:name="Normal" w:uiPriority="0" w:qFormat="1"/>
     <w:lsdException w:name="heading 1" w:uiPriority="9" w:qFormat="1"/>
     <w:lsdException w:name="heading 2" w:semiHidden="1" w:uiPriority="9" w:unhideWhenUsed="1" w:qFormat="1"/>
@@ -2076,7 +2279,6 @@
     <w:lsdException w:name="HTML Sample" w:semiHidden="1" w:unhideWhenUsed="1"/>
     <w:lsdException w:name="HTML Typewriter" w:semiHidden="1" w:unhideWhenUsed="1"/>
     <w:lsdException w:name="HTML Variable" w:semiHidden="1" w:unhideWhenUsed="1"/>
-    <w:lsdException w:name="Normal Table" w:semiHidden="1" w:unhideWhenUsed="1"/>
     <w:lsdException w:name="annotation subject" w:semiHidden="1" w:unhideWhenUsed="1"/>
     <w:lsdException w:name="No List" w:semiHidden="1" w:unhideWhenUsed="1"/>
     <w:lsdException w:name="Outline List 1" w:semiHidden="1" w:unhideWhenUsed="1"/>
@@ -2120,10 +2322,8 @@
     <w:lsdException w:name="Table Elegant" w:semiHidden="1" w:unhideWhenUsed="1"/>
     <w:lsdException w:name="Table Professional" w:semiHidden="1" w:unhideWhenUsed="1"/>
     <w:lsdException w:name="Table Subtle 1" w:semiHidden="1" w:unhideWhenUsed="1"/>
-    <w:lsdException w:name="Table Subtle 2" w:semiHidden="1" w:unhideWhenUsed="1"/>
     <w:lsdException w:name="Table Web 1" w:semiHidden="1" w:unhideWhenUsed="1"/>
     <w:lsdException w:name="Table Web 2" w:semiHidden="1" w:unhideWhenUsed="1"/>
-    <w:lsdException w:name="Table Web 3" w:semiHidden="1" w:unhideWhenUsed="1"/>
     <w:lsdException w:name="Balloon Text" w:semiHidden="1" w:unhideWhenUsed="1"/>
     <w:lsdException w:name="Table Grid" w:uiPriority="39"/>
     <w:lsdException w:name="Table Theme" w:semiHidden="1" w:unhideWhenUsed="1"/>
@@ -2342,6 +2542,10 @@
     <w:lsdException w:name="List Table 5 Dark Accent 6" w:uiPriority="50"/>
     <w:lsdException w:name="List Table 6 Colorful Accent 6" w:uiPriority="51"/>
     <w:lsdException w:name="List Table 7 Colorful Accent 6" w:uiPriority="52"/>
+    <w:lsdException w:name="Mention" w:semiHidden="1" w:unhideWhenUsed="1"/>
+    <w:lsdException w:name="Smart Hyperlink" w:semiHidden="1" w:unhideWhenUsed="1"/>
+    <w:lsdException w:name="Hashtag" w:semiHidden="1" w:unhideWhenUsed="1"/>
+    <w:lsdException w:name="Unresolved Mention" w:semiHidden="1" w:unhideWhenUsed="1"/>
   </w:latentStyles>
   <w:style w:type="paragraph" w:default="1" w:styleId="Normal">
     <w:name w:val="Normal"/>
@@ -2775,7 +2979,7 @@
 </file>
 
 <file path=customXml/itemProps1.xml><?xml version="1.0" encoding="utf-8"?>
-<ds:datastoreItem xmlns:ds="http://schemas.openxmlformats.org/officeDocument/2006/customXml" ds:itemID="{4A854887-9F71-49A0-BBDA-42D47CF7B1B1}">
+<ds:datastoreItem xmlns:ds="http://schemas.openxmlformats.org/officeDocument/2006/customXml" ds:itemID="{62BCEC9A-D2DB-4DD2-BBCF-EEAEFB7EFE57}">
   <ds:schemaRefs>
     <ds:schemaRef ds:uri="http://schemas.openxmlformats.org/officeDocument/2006/bibliography"/>
   </ds:schemaRefs>

</xml_diff>